<commit_message>
scoring older adult output
</commit_message>
<xml_diff>
--- a/CVOE/3 Presentations/Maxwell Grad symposium 2020.docx
+++ b/CVOE/3 Presentations/Maxwell Grad symposium 2020.docx
@@ -214,25 +214,7 @@
           <w:sz w:val="24"/>
           <w:szCs w:val="24"/>
         </w:rPr>
-        <w:t xml:space="preserve">OE, </w:t>
-      </w:r>
-      <w:proofErr w:type="spellStart"/>
-      <w:r>
-        <w:rPr>
-          <w:rFonts w:ascii="Times New Roman" w:hAnsi="Times New Roman" w:cs="Times New Roman"/>
-          <w:sz w:val="24"/>
-          <w:szCs w:val="24"/>
-        </w:rPr>
-        <w:t>Minear</w:t>
-      </w:r>
-      <w:proofErr w:type="spellEnd"/>
-      <w:r>
-        <w:rPr>
-          <w:rFonts w:ascii="Times New Roman" w:hAnsi="Times New Roman" w:cs="Times New Roman"/>
-          <w:sz w:val="24"/>
-          <w:szCs w:val="24"/>
-        </w:rPr>
-        <w:t xml:space="preserve"> &amp; Shah, 2008) is a task-switching paradigm that allows measurement of both local and global task</w:t>
+        <w:t>OE, Minear &amp; Shah, 2008) is a task-switching paradigm that allows measurement of both local and global task</w:t>
       </w:r>
       <w:r>
         <w:rPr>
@@ -296,54 +278,8 @@
           <w:sz w:val="24"/>
           <w:szCs w:val="24"/>
         </w:rPr>
-        <w:t xml:space="preserve">, </w:t>
-      </w:r>
-      <w:proofErr w:type="spellStart"/>
-      <w:r>
-        <w:rPr>
-          <w:rFonts w:ascii="Times New Roman" w:hAnsi="Times New Roman" w:cs="Times New Roman"/>
-          <w:sz w:val="24"/>
-          <w:szCs w:val="24"/>
-        </w:rPr>
-        <w:t>Balota</w:t>
-      </w:r>
-      <w:proofErr w:type="spellEnd"/>
-      <w:r>
-        <w:rPr>
-          <w:rFonts w:ascii="Times New Roman" w:hAnsi="Times New Roman" w:cs="Times New Roman"/>
-          <w:sz w:val="24"/>
-          <w:szCs w:val="24"/>
-        </w:rPr>
-        <w:t xml:space="preserve">, </w:t>
-      </w:r>
-      <w:proofErr w:type="spellStart"/>
-      <w:r>
-        <w:rPr>
-          <w:rFonts w:ascii="Times New Roman" w:hAnsi="Times New Roman" w:cs="Times New Roman"/>
-          <w:sz w:val="24"/>
-          <w:szCs w:val="24"/>
-        </w:rPr>
-        <w:t>Minear</w:t>
-      </w:r>
-      <w:proofErr w:type="spellEnd"/>
-      <w:r>
-        <w:rPr>
-          <w:rFonts w:ascii="Times New Roman" w:hAnsi="Times New Roman" w:cs="Times New Roman"/>
-          <w:sz w:val="24"/>
-          <w:szCs w:val="24"/>
-        </w:rPr>
-        <w:t xml:space="preserve">, </w:t>
-      </w:r>
-      <w:proofErr w:type="spellStart"/>
-      <w:r>
-        <w:rPr>
-          <w:rFonts w:ascii="Times New Roman" w:hAnsi="Times New Roman" w:cs="Times New Roman"/>
-          <w:sz w:val="24"/>
-          <w:szCs w:val="24"/>
-        </w:rPr>
-        <w:t>Aschenbrenner</w:t>
-      </w:r>
-      <w:proofErr w:type="spellEnd"/>
+        <w:t>, Balota, Minear, Aschenbrenner</w:t>
+      </w:r>
       <w:r>
         <w:rPr>
           <w:rFonts w:ascii="Times New Roman" w:hAnsi="Times New Roman" w:cs="Times New Roman"/>
@@ -358,18 +294,8 @@
           <w:sz w:val="24"/>
           <w:szCs w:val="24"/>
         </w:rPr>
-        <w:t xml:space="preserve"> and </w:t>
-      </w:r>
-      <w:proofErr w:type="spellStart"/>
-      <w:r>
-        <w:rPr>
-          <w:rFonts w:ascii="Times New Roman" w:hAnsi="Times New Roman" w:cs="Times New Roman"/>
-          <w:sz w:val="24"/>
-          <w:szCs w:val="24"/>
-        </w:rPr>
-        <w:t>Duchek</w:t>
-      </w:r>
-      <w:proofErr w:type="spellEnd"/>
+        <w:t xml:space="preserve"> and Duchek</w:t>
+      </w:r>
       <w:r>
         <w:rPr>
           <w:rFonts w:ascii="Times New Roman" w:hAnsi="Times New Roman" w:cs="Times New Roman"/>
@@ -465,6 +391,446 @@
           <w:szCs w:val="24"/>
         </w:rPr>
         <w:t xml:space="preserve">both </w:t>
+      </w:r>
+      <w:r>
+        <w:rPr>
+          <w:rFonts w:ascii="Times New Roman" w:hAnsi="Times New Roman" w:cs="Times New Roman"/>
+          <w:sz w:val="24"/>
+          <w:szCs w:val="24"/>
+        </w:rPr>
+        <w:t>age</w:t>
+      </w:r>
+      <w:r>
+        <w:rPr>
+          <w:rFonts w:ascii="Times New Roman" w:hAnsi="Times New Roman" w:cs="Times New Roman"/>
+          <w:sz w:val="24"/>
+          <w:szCs w:val="24"/>
+        </w:rPr>
+        <w:t xml:space="preserve"> and cognitive impairment</w:t>
+      </w:r>
+      <w:r>
+        <w:rPr>
+          <w:rFonts w:ascii="Times New Roman" w:hAnsi="Times New Roman" w:cs="Times New Roman"/>
+          <w:sz w:val="24"/>
+          <w:szCs w:val="24"/>
+        </w:rPr>
+        <w:t xml:space="preserve">. However, </w:t>
+      </w:r>
+      <w:r>
+        <w:rPr>
+          <w:rFonts w:ascii="Times New Roman" w:hAnsi="Times New Roman" w:cs="Times New Roman"/>
+          <w:sz w:val="24"/>
+          <w:szCs w:val="24"/>
+        </w:rPr>
+        <w:t xml:space="preserve">older adults show </w:t>
+      </w:r>
+      <w:r>
+        <w:rPr>
+          <w:rFonts w:ascii="Times New Roman" w:hAnsi="Times New Roman" w:cs="Times New Roman"/>
+          <w:sz w:val="24"/>
+          <w:szCs w:val="24"/>
+        </w:rPr>
+        <w:t>reduced</w:t>
+      </w:r>
+      <w:r>
+        <w:rPr>
+          <w:rFonts w:ascii="Times New Roman" w:hAnsi="Times New Roman" w:cs="Times New Roman"/>
+          <w:sz w:val="24"/>
+          <w:szCs w:val="24"/>
+        </w:rPr>
+        <w:t xml:space="preserve"> </w:t>
+      </w:r>
+      <w:r>
+        <w:rPr>
+          <w:rFonts w:ascii="Times New Roman" w:hAnsi="Times New Roman" w:cs="Times New Roman"/>
+          <w:sz w:val="24"/>
+          <w:szCs w:val="24"/>
+        </w:rPr>
+        <w:t xml:space="preserve">local switch costs (i.e., </w:t>
+      </w:r>
+      <w:r>
+        <w:rPr>
+          <w:rFonts w:ascii="Times New Roman" w:hAnsi="Times New Roman" w:cs="Times New Roman"/>
+          <w:sz w:val="24"/>
+          <w:szCs w:val="24"/>
+        </w:rPr>
+        <w:t xml:space="preserve">performance on </w:t>
+      </w:r>
+      <w:r>
+        <w:rPr>
+          <w:rFonts w:ascii="Times New Roman" w:hAnsi="Times New Roman" w:cs="Times New Roman"/>
+          <w:sz w:val="24"/>
+          <w:szCs w:val="24"/>
+        </w:rPr>
+        <w:t>switch vs non-switch trials within switch blocks)</w:t>
+      </w:r>
+      <w:r>
+        <w:rPr>
+          <w:rFonts w:ascii="Times New Roman" w:hAnsi="Times New Roman" w:cs="Times New Roman"/>
+          <w:sz w:val="24"/>
+          <w:szCs w:val="24"/>
+        </w:rPr>
+        <w:t xml:space="preserve"> </w:t>
+      </w:r>
+      <w:r>
+        <w:rPr>
+          <w:rFonts w:ascii="Times New Roman" w:hAnsi="Times New Roman" w:cs="Times New Roman"/>
+          <w:sz w:val="24"/>
+          <w:szCs w:val="24"/>
+        </w:rPr>
+        <w:t>for RTs relative to younger adults</w:t>
+      </w:r>
+      <w:r>
+        <w:rPr>
+          <w:rFonts w:ascii="Times New Roman" w:hAnsi="Times New Roman" w:cs="Times New Roman"/>
+          <w:sz w:val="24"/>
+          <w:szCs w:val="24"/>
+        </w:rPr>
+        <w:t>, suggesting</w:t>
+      </w:r>
+      <w:r>
+        <w:rPr>
+          <w:rFonts w:ascii="Times New Roman" w:hAnsi="Times New Roman" w:cs="Times New Roman"/>
+          <w:sz w:val="24"/>
+          <w:szCs w:val="24"/>
+        </w:rPr>
+        <w:t xml:space="preserve"> that they </w:t>
+      </w:r>
+      <w:r>
+        <w:rPr>
+          <w:rFonts w:ascii="Times New Roman" w:hAnsi="Times New Roman" w:cs="Times New Roman"/>
+          <w:sz w:val="24"/>
+          <w:szCs w:val="24"/>
+        </w:rPr>
+        <w:t>are</w:t>
+      </w:r>
+      <w:r>
+        <w:rPr>
+          <w:rFonts w:ascii="Times New Roman" w:hAnsi="Times New Roman" w:cs="Times New Roman"/>
+          <w:sz w:val="24"/>
+          <w:szCs w:val="24"/>
+        </w:rPr>
+        <w:t xml:space="preserve"> less tuned to the task. P</w:t>
+      </w:r>
+      <w:r>
+        <w:rPr>
+          <w:rFonts w:ascii="Times New Roman" w:hAnsi="Times New Roman" w:cs="Times New Roman"/>
+          <w:sz w:val="24"/>
+          <w:szCs w:val="24"/>
+        </w:rPr>
+        <w:t xml:space="preserve">rior </w:t>
+      </w:r>
+      <w:r>
+        <w:rPr>
+          <w:rFonts w:ascii="Times New Roman" w:hAnsi="Times New Roman" w:cs="Times New Roman"/>
+          <w:sz w:val="24"/>
+          <w:szCs w:val="24"/>
+        </w:rPr>
+        <w:t>research</w:t>
+      </w:r>
+      <w:r>
+        <w:rPr>
+          <w:rFonts w:ascii="Times New Roman" w:hAnsi="Times New Roman" w:cs="Times New Roman"/>
+          <w:sz w:val="24"/>
+          <w:szCs w:val="24"/>
+        </w:rPr>
+        <w:t xml:space="preserve"> has </w:t>
+      </w:r>
+      <w:r>
+        <w:rPr>
+          <w:rFonts w:ascii="Times New Roman" w:hAnsi="Times New Roman" w:cs="Times New Roman"/>
+          <w:sz w:val="24"/>
+          <w:szCs w:val="24"/>
+        </w:rPr>
+        <w:t>primarily</w:t>
+      </w:r>
+      <w:r>
+        <w:rPr>
+          <w:rFonts w:ascii="Times New Roman" w:hAnsi="Times New Roman" w:cs="Times New Roman"/>
+          <w:sz w:val="24"/>
+          <w:szCs w:val="24"/>
+        </w:rPr>
+        <w:t xml:space="preserve"> investigated </w:t>
+      </w:r>
+      <w:r>
+        <w:rPr>
+          <w:rFonts w:ascii="Times New Roman" w:hAnsi="Times New Roman" w:cs="Times New Roman"/>
+          <w:sz w:val="24"/>
+          <w:szCs w:val="24"/>
+        </w:rPr>
+        <w:t>switch costs</w:t>
+      </w:r>
+      <w:r>
+        <w:rPr>
+          <w:rFonts w:ascii="Times New Roman" w:hAnsi="Times New Roman" w:cs="Times New Roman"/>
+          <w:sz w:val="24"/>
+          <w:szCs w:val="24"/>
+        </w:rPr>
+        <w:t xml:space="preserve"> using </w:t>
+      </w:r>
+      <w:r>
+        <w:rPr>
+          <w:rFonts w:ascii="Times New Roman" w:hAnsi="Times New Roman" w:cs="Times New Roman"/>
+          <w:sz w:val="24"/>
+          <w:szCs w:val="24"/>
+        </w:rPr>
+        <w:t>an alternating</w:t>
+      </w:r>
+      <w:r>
+        <w:rPr>
+          <w:rFonts w:ascii="Times New Roman" w:hAnsi="Times New Roman" w:cs="Times New Roman"/>
+          <w:sz w:val="24"/>
+          <w:szCs w:val="24"/>
+        </w:rPr>
+        <w:t>-</w:t>
+      </w:r>
+      <w:r>
+        <w:rPr>
+          <w:rFonts w:ascii="Times New Roman" w:hAnsi="Times New Roman" w:cs="Times New Roman"/>
+          <w:sz w:val="24"/>
+          <w:szCs w:val="24"/>
+        </w:rPr>
+        <w:t xml:space="preserve">runs </w:t>
+      </w:r>
+      <w:r>
+        <w:rPr>
+          <w:rFonts w:ascii="Times New Roman" w:hAnsi="Times New Roman" w:cs="Times New Roman"/>
+          <w:sz w:val="24"/>
+          <w:szCs w:val="24"/>
+        </w:rPr>
+        <w:t>sequence in which</w:t>
+      </w:r>
+      <w:r>
+        <w:rPr>
+          <w:rFonts w:ascii="Times New Roman" w:hAnsi="Times New Roman" w:cs="Times New Roman"/>
+          <w:sz w:val="24"/>
+          <w:szCs w:val="24"/>
+        </w:rPr>
+        <w:t xml:space="preserve"> </w:t>
+      </w:r>
+      <w:r>
+        <w:rPr>
+          <w:rFonts w:ascii="Times New Roman" w:hAnsi="Times New Roman" w:cs="Times New Roman"/>
+          <w:sz w:val="24"/>
+          <w:szCs w:val="24"/>
+        </w:rPr>
+        <w:t>participants respond to a set of CV/OE trials that switch in a predictive sequence</w:t>
+      </w:r>
+      <w:r>
+        <w:rPr>
+          <w:rFonts w:ascii="Times New Roman" w:hAnsi="Times New Roman" w:cs="Times New Roman"/>
+          <w:sz w:val="24"/>
+          <w:szCs w:val="24"/>
+        </w:rPr>
+        <w:t xml:space="preserve"> (i.e., CV, CV, OE, OE, CV, CV). The present study</w:t>
+      </w:r>
+      <w:r>
+        <w:rPr>
+          <w:rFonts w:ascii="Times New Roman" w:hAnsi="Times New Roman" w:cs="Times New Roman"/>
+          <w:sz w:val="24"/>
+          <w:szCs w:val="24"/>
+        </w:rPr>
+        <w:t xml:space="preserve"> compares an alternating-runs sequenc</w:t>
+      </w:r>
+      <w:r>
+        <w:rPr>
+          <w:rFonts w:ascii="Times New Roman" w:hAnsi="Times New Roman" w:cs="Times New Roman"/>
+          <w:sz w:val="24"/>
+          <w:szCs w:val="24"/>
+        </w:rPr>
+        <w:t>e</w:t>
+      </w:r>
+      <w:r>
+        <w:rPr>
+          <w:rFonts w:ascii="Times New Roman" w:hAnsi="Times New Roman" w:cs="Times New Roman"/>
+          <w:sz w:val="24"/>
+          <w:szCs w:val="24"/>
+        </w:rPr>
+        <w:t xml:space="preserve"> to a separate switch block in which CV/OE trials are presented randomly and are therefore unpredictable</w:t>
+      </w:r>
+      <w:r>
+        <w:rPr>
+          <w:rFonts w:ascii="Times New Roman" w:hAnsi="Times New Roman" w:cs="Times New Roman"/>
+          <w:sz w:val="24"/>
+          <w:szCs w:val="24"/>
+        </w:rPr>
+        <w:t xml:space="preserve"> (i.e., CV, OE, OE, OE, CV, OE</w:t>
+      </w:r>
+      <w:r>
+        <w:rPr>
+          <w:rFonts w:ascii="Times New Roman" w:hAnsi="Times New Roman" w:cs="Times New Roman"/>
+          <w:sz w:val="24"/>
+          <w:szCs w:val="24"/>
+        </w:rPr>
+        <w:t xml:space="preserve">). </w:t>
+      </w:r>
+      <w:r>
+        <w:rPr>
+          <w:rFonts w:ascii="Times New Roman" w:hAnsi="Times New Roman" w:cs="Times New Roman"/>
+          <w:sz w:val="24"/>
+          <w:szCs w:val="24"/>
+        </w:rPr>
+        <w:t>Consistent with previous findings</w:t>
+      </w:r>
+      <w:r>
+        <w:rPr>
+          <w:rFonts w:ascii="Times New Roman" w:hAnsi="Times New Roman" w:cs="Times New Roman"/>
+          <w:sz w:val="24"/>
+          <w:szCs w:val="24"/>
+        </w:rPr>
+        <w:t>,</w:t>
+      </w:r>
+      <w:r>
+        <w:rPr>
+          <w:rFonts w:ascii="Times New Roman" w:hAnsi="Times New Roman" w:cs="Times New Roman"/>
+          <w:sz w:val="24"/>
+          <w:szCs w:val="24"/>
+        </w:rPr>
+        <w:t xml:space="preserve"> </w:t>
+      </w:r>
+      <w:r>
+        <w:rPr>
+          <w:rFonts w:ascii="Times New Roman" w:hAnsi="Times New Roman" w:cs="Times New Roman"/>
+          <w:sz w:val="24"/>
+          <w:szCs w:val="24"/>
+        </w:rPr>
+        <w:t xml:space="preserve">we show that older adults </w:t>
+      </w:r>
+      <w:r>
+        <w:rPr>
+          <w:rFonts w:ascii="Times New Roman" w:hAnsi="Times New Roman" w:cs="Times New Roman"/>
+          <w:sz w:val="24"/>
+          <w:szCs w:val="24"/>
+        </w:rPr>
+        <w:t>ha</w:t>
+      </w:r>
+      <w:r>
+        <w:rPr>
+          <w:rFonts w:ascii="Times New Roman" w:hAnsi="Times New Roman" w:cs="Times New Roman"/>
+          <w:sz w:val="24"/>
+          <w:szCs w:val="24"/>
+        </w:rPr>
+        <w:t>ve</w:t>
+      </w:r>
+      <w:r>
+        <w:rPr>
+          <w:rFonts w:ascii="Times New Roman" w:hAnsi="Times New Roman" w:cs="Times New Roman"/>
+          <w:sz w:val="24"/>
+          <w:szCs w:val="24"/>
+        </w:rPr>
+        <w:t xml:space="preserve"> </w:t>
+      </w:r>
+      <w:r>
+        <w:rPr>
+          <w:rFonts w:ascii="Times New Roman" w:hAnsi="Times New Roman" w:cs="Times New Roman"/>
+          <w:sz w:val="24"/>
+          <w:szCs w:val="24"/>
+        </w:rPr>
+        <w:t>greater</w:t>
+      </w:r>
+      <w:r>
+        <w:rPr>
+          <w:rFonts w:ascii="Times New Roman" w:hAnsi="Times New Roman" w:cs="Times New Roman"/>
+          <w:sz w:val="24"/>
+          <w:szCs w:val="24"/>
+        </w:rPr>
+        <w:t xml:space="preserve"> RTs</w:t>
+      </w:r>
+      <w:r>
+        <w:rPr>
+          <w:rFonts w:ascii="Times New Roman" w:hAnsi="Times New Roman" w:cs="Times New Roman"/>
+          <w:sz w:val="24"/>
+          <w:szCs w:val="24"/>
+        </w:rPr>
+        <w:t xml:space="preserve"> relative to younger adults</w:t>
+      </w:r>
+      <w:r>
+        <w:rPr>
+          <w:rFonts w:ascii="Times New Roman" w:hAnsi="Times New Roman" w:cs="Times New Roman"/>
+          <w:sz w:val="24"/>
+          <w:szCs w:val="24"/>
+        </w:rPr>
+        <w:t xml:space="preserve"> across</w:t>
+      </w:r>
+      <w:r>
+        <w:rPr>
+          <w:rFonts w:ascii="Times New Roman" w:hAnsi="Times New Roman" w:cs="Times New Roman"/>
+          <w:sz w:val="24"/>
+          <w:szCs w:val="24"/>
+        </w:rPr>
+        <w:t xml:space="preserve"> all</w:t>
+      </w:r>
+      <w:r>
+        <w:rPr>
+          <w:rFonts w:ascii="Times New Roman" w:hAnsi="Times New Roman" w:cs="Times New Roman"/>
+          <w:sz w:val="24"/>
+          <w:szCs w:val="24"/>
+        </w:rPr>
+        <w:t xml:space="preserve"> </w:t>
+      </w:r>
+      <w:r>
+        <w:rPr>
+          <w:rFonts w:ascii="Times New Roman" w:hAnsi="Times New Roman" w:cs="Times New Roman"/>
+          <w:sz w:val="24"/>
+          <w:szCs w:val="24"/>
+        </w:rPr>
+        <w:t xml:space="preserve">trial </w:t>
+      </w:r>
+      <w:r>
+        <w:rPr>
+          <w:rFonts w:ascii="Times New Roman" w:hAnsi="Times New Roman" w:cs="Times New Roman"/>
+          <w:sz w:val="24"/>
+          <w:szCs w:val="24"/>
+        </w:rPr>
+        <w:t>types</w:t>
+      </w:r>
+      <w:r>
+        <w:rPr>
+          <w:rFonts w:ascii="Times New Roman" w:hAnsi="Times New Roman" w:cs="Times New Roman"/>
+          <w:sz w:val="24"/>
+          <w:szCs w:val="24"/>
+        </w:rPr>
+        <w:t xml:space="preserve">. </w:t>
+      </w:r>
+      <w:r>
+        <w:rPr>
+          <w:rFonts w:ascii="Times New Roman" w:hAnsi="Times New Roman" w:cs="Times New Roman"/>
+          <w:sz w:val="24"/>
+          <w:szCs w:val="24"/>
+        </w:rPr>
+        <w:t>Furthermore</w:t>
+      </w:r>
+      <w:r>
+        <w:rPr>
+          <w:rFonts w:ascii="Times New Roman" w:hAnsi="Times New Roman" w:cs="Times New Roman"/>
+          <w:sz w:val="24"/>
+          <w:szCs w:val="24"/>
+        </w:rPr>
+        <w:t>,</w:t>
+      </w:r>
+      <w:r>
+        <w:rPr>
+          <w:rFonts w:ascii="Times New Roman" w:hAnsi="Times New Roman" w:cs="Times New Roman"/>
+          <w:sz w:val="24"/>
+          <w:szCs w:val="24"/>
+        </w:rPr>
+        <w:t xml:space="preserve"> </w:t>
+      </w:r>
+      <w:r>
+        <w:rPr>
+          <w:rFonts w:ascii="Times New Roman" w:hAnsi="Times New Roman" w:cs="Times New Roman"/>
+          <w:sz w:val="24"/>
+          <w:szCs w:val="24"/>
+        </w:rPr>
+        <w:t xml:space="preserve">this effect was </w:t>
+      </w:r>
+      <w:r>
+        <w:rPr>
+          <w:rFonts w:ascii="Times New Roman" w:hAnsi="Times New Roman" w:cs="Times New Roman"/>
+          <w:sz w:val="24"/>
+          <w:szCs w:val="24"/>
+        </w:rPr>
+        <w:t>magnified</w:t>
       </w:r>
       <w:bookmarkStart w:id="0" w:name="_GoBack"/>
       <w:bookmarkEnd w:id="0"/>
@@ -474,431 +840,7 @@
           <w:sz w:val="24"/>
           <w:szCs w:val="24"/>
         </w:rPr>
-        <w:t>age</w:t>
-      </w:r>
-      <w:r>
-        <w:rPr>
-          <w:rFonts w:ascii="Times New Roman" w:hAnsi="Times New Roman" w:cs="Times New Roman"/>
-          <w:sz w:val="24"/>
-          <w:szCs w:val="24"/>
-        </w:rPr>
-        <w:t xml:space="preserve"> and cognitive impairment</w:t>
-      </w:r>
-      <w:r>
-        <w:rPr>
-          <w:rFonts w:ascii="Times New Roman" w:hAnsi="Times New Roman" w:cs="Times New Roman"/>
-          <w:sz w:val="24"/>
-          <w:szCs w:val="24"/>
-        </w:rPr>
-        <w:t xml:space="preserve">. However, </w:t>
-      </w:r>
-      <w:r>
-        <w:rPr>
-          <w:rFonts w:ascii="Times New Roman" w:hAnsi="Times New Roman" w:cs="Times New Roman"/>
-          <w:sz w:val="24"/>
-          <w:szCs w:val="24"/>
-        </w:rPr>
-        <w:t xml:space="preserve">older adults show </w:t>
-      </w:r>
-      <w:r>
-        <w:rPr>
-          <w:rFonts w:ascii="Times New Roman" w:hAnsi="Times New Roman" w:cs="Times New Roman"/>
-          <w:sz w:val="24"/>
-          <w:szCs w:val="24"/>
-        </w:rPr>
-        <w:t>reduced</w:t>
-      </w:r>
-      <w:r>
-        <w:rPr>
-          <w:rFonts w:ascii="Times New Roman" w:hAnsi="Times New Roman" w:cs="Times New Roman"/>
-          <w:sz w:val="24"/>
-          <w:szCs w:val="24"/>
-        </w:rPr>
-        <w:t xml:space="preserve"> </w:t>
-      </w:r>
-      <w:r>
-        <w:rPr>
-          <w:rFonts w:ascii="Times New Roman" w:hAnsi="Times New Roman" w:cs="Times New Roman"/>
-          <w:sz w:val="24"/>
-          <w:szCs w:val="24"/>
-        </w:rPr>
-        <w:t xml:space="preserve">local switch costs (i.e., </w:t>
-      </w:r>
-      <w:r>
-        <w:rPr>
-          <w:rFonts w:ascii="Times New Roman" w:hAnsi="Times New Roman" w:cs="Times New Roman"/>
-          <w:sz w:val="24"/>
-          <w:szCs w:val="24"/>
-        </w:rPr>
-        <w:t xml:space="preserve">performance on </w:t>
-      </w:r>
-      <w:r>
-        <w:rPr>
-          <w:rFonts w:ascii="Times New Roman" w:hAnsi="Times New Roman" w:cs="Times New Roman"/>
-          <w:sz w:val="24"/>
-          <w:szCs w:val="24"/>
-        </w:rPr>
-        <w:t>switch vs non-switch trials within switch blocks)</w:t>
-      </w:r>
-      <w:r>
-        <w:rPr>
-          <w:rFonts w:ascii="Times New Roman" w:hAnsi="Times New Roman" w:cs="Times New Roman"/>
-          <w:sz w:val="24"/>
-          <w:szCs w:val="24"/>
-        </w:rPr>
-        <w:t xml:space="preserve"> </w:t>
-      </w:r>
-      <w:r>
-        <w:rPr>
-          <w:rFonts w:ascii="Times New Roman" w:hAnsi="Times New Roman" w:cs="Times New Roman"/>
-          <w:sz w:val="24"/>
-          <w:szCs w:val="24"/>
-        </w:rPr>
-        <w:t>for RTs relative to younger adults</w:t>
-      </w:r>
-      <w:r>
-        <w:rPr>
-          <w:rFonts w:ascii="Times New Roman" w:hAnsi="Times New Roman" w:cs="Times New Roman"/>
-          <w:sz w:val="24"/>
-          <w:szCs w:val="24"/>
-        </w:rPr>
-        <w:t>, suggesting</w:t>
-      </w:r>
-      <w:r>
-        <w:rPr>
-          <w:rFonts w:ascii="Times New Roman" w:hAnsi="Times New Roman" w:cs="Times New Roman"/>
-          <w:sz w:val="24"/>
-          <w:szCs w:val="24"/>
-        </w:rPr>
-        <w:t xml:space="preserve"> that they </w:t>
-      </w:r>
-      <w:r>
-        <w:rPr>
-          <w:rFonts w:ascii="Times New Roman" w:hAnsi="Times New Roman" w:cs="Times New Roman"/>
-          <w:sz w:val="24"/>
-          <w:szCs w:val="24"/>
-        </w:rPr>
-        <w:t>are</w:t>
-      </w:r>
-      <w:r>
-        <w:rPr>
-          <w:rFonts w:ascii="Times New Roman" w:hAnsi="Times New Roman" w:cs="Times New Roman"/>
-          <w:sz w:val="24"/>
-          <w:szCs w:val="24"/>
-        </w:rPr>
-        <w:t xml:space="preserve"> less tuned to the task. P</w:t>
-      </w:r>
-      <w:r>
-        <w:rPr>
-          <w:rFonts w:ascii="Times New Roman" w:hAnsi="Times New Roman" w:cs="Times New Roman"/>
-          <w:sz w:val="24"/>
-          <w:szCs w:val="24"/>
-        </w:rPr>
-        <w:t xml:space="preserve">rior </w:t>
-      </w:r>
-      <w:r>
-        <w:rPr>
-          <w:rFonts w:ascii="Times New Roman" w:hAnsi="Times New Roman" w:cs="Times New Roman"/>
-          <w:sz w:val="24"/>
-          <w:szCs w:val="24"/>
-        </w:rPr>
-        <w:t>research</w:t>
-      </w:r>
-      <w:r>
-        <w:rPr>
-          <w:rFonts w:ascii="Times New Roman" w:hAnsi="Times New Roman" w:cs="Times New Roman"/>
-          <w:sz w:val="24"/>
-          <w:szCs w:val="24"/>
-        </w:rPr>
-        <w:t xml:space="preserve"> has </w:t>
-      </w:r>
-      <w:r>
-        <w:rPr>
-          <w:rFonts w:ascii="Times New Roman" w:hAnsi="Times New Roman" w:cs="Times New Roman"/>
-          <w:sz w:val="24"/>
-          <w:szCs w:val="24"/>
-        </w:rPr>
-        <w:t>primarily</w:t>
-      </w:r>
-      <w:r>
-        <w:rPr>
-          <w:rFonts w:ascii="Times New Roman" w:hAnsi="Times New Roman" w:cs="Times New Roman"/>
-          <w:sz w:val="24"/>
-          <w:szCs w:val="24"/>
-        </w:rPr>
-        <w:t xml:space="preserve"> investigated </w:t>
-      </w:r>
-      <w:r>
-        <w:rPr>
-          <w:rFonts w:ascii="Times New Roman" w:hAnsi="Times New Roman" w:cs="Times New Roman"/>
-          <w:sz w:val="24"/>
-          <w:szCs w:val="24"/>
-        </w:rPr>
-        <w:t>switch costs</w:t>
-      </w:r>
-      <w:r>
-        <w:rPr>
-          <w:rFonts w:ascii="Times New Roman" w:hAnsi="Times New Roman" w:cs="Times New Roman"/>
-          <w:sz w:val="24"/>
-          <w:szCs w:val="24"/>
-        </w:rPr>
-        <w:t xml:space="preserve"> using </w:t>
-      </w:r>
-      <w:r>
-        <w:rPr>
-          <w:rFonts w:ascii="Times New Roman" w:hAnsi="Times New Roman" w:cs="Times New Roman"/>
-          <w:sz w:val="24"/>
-          <w:szCs w:val="24"/>
-        </w:rPr>
-        <w:t>an alternating</w:t>
-      </w:r>
-      <w:r>
-        <w:rPr>
-          <w:rFonts w:ascii="Times New Roman" w:hAnsi="Times New Roman" w:cs="Times New Roman"/>
-          <w:sz w:val="24"/>
-          <w:szCs w:val="24"/>
-        </w:rPr>
-        <w:t>-</w:t>
-      </w:r>
-      <w:r>
-        <w:rPr>
-          <w:rFonts w:ascii="Times New Roman" w:hAnsi="Times New Roman" w:cs="Times New Roman"/>
-          <w:sz w:val="24"/>
-          <w:szCs w:val="24"/>
-        </w:rPr>
-        <w:t xml:space="preserve">runs </w:t>
-      </w:r>
-      <w:r>
-        <w:rPr>
-          <w:rFonts w:ascii="Times New Roman" w:hAnsi="Times New Roman" w:cs="Times New Roman"/>
-          <w:sz w:val="24"/>
-          <w:szCs w:val="24"/>
-        </w:rPr>
-        <w:t>sequence in which</w:t>
-      </w:r>
-      <w:r>
-        <w:rPr>
-          <w:rFonts w:ascii="Times New Roman" w:hAnsi="Times New Roman" w:cs="Times New Roman"/>
-          <w:sz w:val="24"/>
-          <w:szCs w:val="24"/>
-        </w:rPr>
-        <w:t xml:space="preserve"> </w:t>
-      </w:r>
-      <w:r>
-        <w:rPr>
-          <w:rFonts w:ascii="Times New Roman" w:hAnsi="Times New Roman" w:cs="Times New Roman"/>
-          <w:sz w:val="24"/>
-          <w:szCs w:val="24"/>
-        </w:rPr>
-        <w:t>participants respond to a set of CV/OE trials that switch in a predictive sequence</w:t>
-      </w:r>
-      <w:r>
-        <w:rPr>
-          <w:rFonts w:ascii="Times New Roman" w:hAnsi="Times New Roman" w:cs="Times New Roman"/>
-          <w:sz w:val="24"/>
-          <w:szCs w:val="24"/>
-        </w:rPr>
-        <w:t xml:space="preserve"> (i.e., CV, CV, OE, OE, CV, CV). The present study</w:t>
-      </w:r>
-      <w:r>
-        <w:rPr>
-          <w:rFonts w:ascii="Times New Roman" w:hAnsi="Times New Roman" w:cs="Times New Roman"/>
-          <w:sz w:val="24"/>
-          <w:szCs w:val="24"/>
-        </w:rPr>
-        <w:t xml:space="preserve"> compares an alternating-runs sequenc</w:t>
-      </w:r>
-      <w:r>
-        <w:rPr>
-          <w:rFonts w:ascii="Times New Roman" w:hAnsi="Times New Roman" w:cs="Times New Roman"/>
-          <w:sz w:val="24"/>
-          <w:szCs w:val="24"/>
-        </w:rPr>
-        <w:t>e</w:t>
-      </w:r>
-      <w:r>
-        <w:rPr>
-          <w:rFonts w:ascii="Times New Roman" w:hAnsi="Times New Roman" w:cs="Times New Roman"/>
-          <w:sz w:val="24"/>
-          <w:szCs w:val="24"/>
-        </w:rPr>
-        <w:t xml:space="preserve"> to a separate switch block in which CV/OE trials are presented randomly and are therefore unpredictable</w:t>
-      </w:r>
-      <w:r>
-        <w:rPr>
-          <w:rFonts w:ascii="Times New Roman" w:hAnsi="Times New Roman" w:cs="Times New Roman"/>
-          <w:sz w:val="24"/>
-          <w:szCs w:val="24"/>
-        </w:rPr>
-        <w:t xml:space="preserve"> (i.e., CV, OE, OE, OE, CV, OE</w:t>
-      </w:r>
-      <w:r>
-        <w:rPr>
-          <w:rFonts w:ascii="Times New Roman" w:hAnsi="Times New Roman" w:cs="Times New Roman"/>
-          <w:sz w:val="24"/>
-          <w:szCs w:val="24"/>
-        </w:rPr>
-        <w:t xml:space="preserve">). </w:t>
-      </w:r>
-      <w:r>
-        <w:rPr>
-          <w:rFonts w:ascii="Times New Roman" w:hAnsi="Times New Roman" w:cs="Times New Roman"/>
-          <w:sz w:val="24"/>
-          <w:szCs w:val="24"/>
-        </w:rPr>
-        <w:t>Consistent with previous findings</w:t>
-      </w:r>
-      <w:r>
-        <w:rPr>
-          <w:rFonts w:ascii="Times New Roman" w:hAnsi="Times New Roman" w:cs="Times New Roman"/>
-          <w:sz w:val="24"/>
-          <w:szCs w:val="24"/>
-        </w:rPr>
-        <w:t>,</w:t>
-      </w:r>
-      <w:r>
-        <w:rPr>
-          <w:rFonts w:ascii="Times New Roman" w:hAnsi="Times New Roman" w:cs="Times New Roman"/>
-          <w:sz w:val="24"/>
-          <w:szCs w:val="24"/>
-        </w:rPr>
-        <w:t xml:space="preserve"> </w:t>
-      </w:r>
-      <w:r>
-        <w:rPr>
-          <w:rFonts w:ascii="Times New Roman" w:hAnsi="Times New Roman" w:cs="Times New Roman"/>
-          <w:sz w:val="24"/>
-          <w:szCs w:val="24"/>
-        </w:rPr>
-        <w:t xml:space="preserve">we show that older adults </w:t>
-      </w:r>
-      <w:r>
-        <w:rPr>
-          <w:rFonts w:ascii="Times New Roman" w:hAnsi="Times New Roman" w:cs="Times New Roman"/>
-          <w:sz w:val="24"/>
-          <w:szCs w:val="24"/>
-        </w:rPr>
-        <w:t>ha</w:t>
-      </w:r>
-      <w:r>
-        <w:rPr>
-          <w:rFonts w:ascii="Times New Roman" w:hAnsi="Times New Roman" w:cs="Times New Roman"/>
-          <w:sz w:val="24"/>
-          <w:szCs w:val="24"/>
-        </w:rPr>
-        <w:t>ve</w:t>
-      </w:r>
-      <w:r>
-        <w:rPr>
-          <w:rFonts w:ascii="Times New Roman" w:hAnsi="Times New Roman" w:cs="Times New Roman"/>
-          <w:sz w:val="24"/>
-          <w:szCs w:val="24"/>
-        </w:rPr>
-        <w:t xml:space="preserve"> </w:t>
-      </w:r>
-      <w:r>
-        <w:rPr>
-          <w:rFonts w:ascii="Times New Roman" w:hAnsi="Times New Roman" w:cs="Times New Roman"/>
-          <w:sz w:val="24"/>
-          <w:szCs w:val="24"/>
-        </w:rPr>
-        <w:t>greater</w:t>
-      </w:r>
-      <w:r>
-        <w:rPr>
-          <w:rFonts w:ascii="Times New Roman" w:hAnsi="Times New Roman" w:cs="Times New Roman"/>
-          <w:sz w:val="24"/>
-          <w:szCs w:val="24"/>
-        </w:rPr>
-        <w:t xml:space="preserve"> RTs</w:t>
-      </w:r>
-      <w:r>
-        <w:rPr>
-          <w:rFonts w:ascii="Times New Roman" w:hAnsi="Times New Roman" w:cs="Times New Roman"/>
-          <w:sz w:val="24"/>
-          <w:szCs w:val="24"/>
-        </w:rPr>
-        <w:t xml:space="preserve"> relative to younger adults</w:t>
-      </w:r>
-      <w:r>
-        <w:rPr>
-          <w:rFonts w:ascii="Times New Roman" w:hAnsi="Times New Roman" w:cs="Times New Roman"/>
-          <w:sz w:val="24"/>
-          <w:szCs w:val="24"/>
-        </w:rPr>
-        <w:t xml:space="preserve"> across</w:t>
-      </w:r>
-      <w:r>
-        <w:rPr>
-          <w:rFonts w:ascii="Times New Roman" w:hAnsi="Times New Roman" w:cs="Times New Roman"/>
-          <w:sz w:val="24"/>
-          <w:szCs w:val="24"/>
-        </w:rPr>
-        <w:t xml:space="preserve"> all</w:t>
-      </w:r>
-      <w:r>
-        <w:rPr>
-          <w:rFonts w:ascii="Times New Roman" w:hAnsi="Times New Roman" w:cs="Times New Roman"/>
-          <w:sz w:val="24"/>
-          <w:szCs w:val="24"/>
-        </w:rPr>
-        <w:t xml:space="preserve"> </w:t>
-      </w:r>
-      <w:r>
-        <w:rPr>
-          <w:rFonts w:ascii="Times New Roman" w:hAnsi="Times New Roman" w:cs="Times New Roman"/>
-          <w:sz w:val="24"/>
-          <w:szCs w:val="24"/>
-        </w:rPr>
-        <w:t xml:space="preserve">trial </w:t>
-      </w:r>
-      <w:r>
-        <w:rPr>
-          <w:rFonts w:ascii="Times New Roman" w:hAnsi="Times New Roman" w:cs="Times New Roman"/>
-          <w:sz w:val="24"/>
-          <w:szCs w:val="24"/>
-        </w:rPr>
-        <w:t>types</w:t>
-      </w:r>
-      <w:r>
-        <w:rPr>
-          <w:rFonts w:ascii="Times New Roman" w:hAnsi="Times New Roman" w:cs="Times New Roman"/>
-          <w:sz w:val="24"/>
-          <w:szCs w:val="24"/>
-        </w:rPr>
-        <w:t xml:space="preserve">. </w:t>
-      </w:r>
-      <w:r>
-        <w:rPr>
-          <w:rFonts w:ascii="Times New Roman" w:hAnsi="Times New Roman" w:cs="Times New Roman"/>
-          <w:sz w:val="24"/>
-          <w:szCs w:val="24"/>
-        </w:rPr>
-        <w:t>Furthermore</w:t>
-      </w:r>
-      <w:r>
-        <w:rPr>
-          <w:rFonts w:ascii="Times New Roman" w:hAnsi="Times New Roman" w:cs="Times New Roman"/>
-          <w:sz w:val="24"/>
-          <w:szCs w:val="24"/>
-        </w:rPr>
-        <w:t>,</w:t>
-      </w:r>
-      <w:r>
-        <w:rPr>
-          <w:rFonts w:ascii="Times New Roman" w:hAnsi="Times New Roman" w:cs="Times New Roman"/>
-          <w:sz w:val="24"/>
-          <w:szCs w:val="24"/>
-        </w:rPr>
-        <w:t xml:space="preserve"> </w:t>
-      </w:r>
-      <w:r>
-        <w:rPr>
-          <w:rFonts w:ascii="Times New Roman" w:hAnsi="Times New Roman" w:cs="Times New Roman"/>
-          <w:sz w:val="24"/>
-          <w:szCs w:val="24"/>
-        </w:rPr>
-        <w:t xml:space="preserve">this effect was more pronounced for </w:t>
+        <w:t xml:space="preserve"> for </w:t>
       </w:r>
       <w:r>
         <w:rPr>

</xml_diff>